<commit_message>
Update DB description and add diagram
</commit_message>
<xml_diff>
--- a/StockTrainerDB.docx
+++ b/StockTrainerDB.docx
@@ -17,43 +17,53 @@
           <w:sz w:val="28"/>
           <w:szCs w:val="28"/>
         </w:rPr>
-        <w:t>Database Design</w:t>
-      </w:r>
-    </w:p>
-    <w:p>
-      <w:pPr>
-        <w:jc w:val="center"/>
+        <w:t>Datab</w:t>
+      </w:r>
+      <w:bookmarkStart w:id="0" w:name="_GoBack"/>
+      <w:bookmarkEnd w:id="0"/>
+      <w:r>
         <w:rPr>
           <w:b/>
           <w:sz w:val="28"/>
           <w:szCs w:val="28"/>
         </w:rPr>
-      </w:pPr>
-    </w:p>
-    <w:p>
-      <w:pPr>
+        <w:t>ase Design</w:t>
+      </w:r>
+    </w:p>
+    <w:p>
+      <w:pPr>
+        <w:jc w:val="center"/>
         <w:rPr>
           <w:b/>
           <w:sz w:val="28"/>
           <w:szCs w:val="28"/>
         </w:rPr>
       </w:pPr>
-      <w:r>
+    </w:p>
+    <w:p>
+      <w:pPr>
         <w:rPr>
           <w:b/>
           <w:sz w:val="28"/>
           <w:szCs w:val="28"/>
         </w:rPr>
-        <w:t>Stock Emulator classes:</w:t>
-      </w:r>
-    </w:p>
-    <w:p>
-      <w:pPr>
+      </w:pPr>
+      <w:r>
         <w:rPr>
           <w:b/>
           <w:sz w:val="28"/>
           <w:szCs w:val="28"/>
         </w:rPr>
+        <w:t>Stock Emulator classes:</w:t>
+      </w:r>
+    </w:p>
+    <w:p>
+      <w:pPr>
+        <w:rPr>
+          <w:b/>
+          <w:sz w:val="28"/>
+          <w:szCs w:val="28"/>
+        </w:rPr>
       </w:pPr>
     </w:p>
     <w:p>
@@ -285,118 +295,7 @@
     <w:p>
       <w:pPr>
         <w:pStyle w:val="ListParagraph"/>
-        <w:numPr>
-          <w:ilvl w:val="0"/>
-          <w:numId w:val="4"/>
-        </w:numPr>
-        <w:rPr>
-          <w:sz w:val="26"/>
-          <w:szCs w:val="26"/>
-        </w:rPr>
-      </w:pPr>
-      <w:proofErr w:type="spellStart"/>
-      <w:r>
-        <w:rPr>
-          <w:sz w:val="26"/>
-          <w:szCs w:val="26"/>
-        </w:rPr>
-        <w:t>WatchList</w:t>
-      </w:r>
-      <w:proofErr w:type="spellEnd"/>
-      <w:r>
-        <w:rPr>
-          <w:sz w:val="26"/>
-          <w:szCs w:val="26"/>
-        </w:rPr>
-        <w:t>: List&lt;Stock&gt;</w:t>
-      </w:r>
-    </w:p>
-    <w:p>
-      <w:pPr>
-        <w:pStyle w:val="ListParagraph"/>
-        <w:numPr>
-          <w:ilvl w:val="0"/>
-          <w:numId w:val="4"/>
-        </w:numPr>
-        <w:rPr>
-          <w:sz w:val="26"/>
-          <w:szCs w:val="26"/>
-        </w:rPr>
-      </w:pPr>
-      <w:proofErr w:type="spellStart"/>
-      <w:r>
-        <w:rPr>
-          <w:sz w:val="26"/>
-          <w:szCs w:val="26"/>
-        </w:rPr>
-        <w:t>Porfolio</w:t>
-      </w:r>
-      <w:proofErr w:type="spellEnd"/>
-      <w:r>
-        <w:rPr>
-          <w:sz w:val="26"/>
-          <w:szCs w:val="26"/>
-        </w:rPr>
-        <w:t>: List&lt;</w:t>
-      </w:r>
-      <w:r>
-        <w:rPr>
-          <w:sz w:val="26"/>
-          <w:szCs w:val="26"/>
-        </w:rPr>
-        <w:t>Stock</w:t>
-      </w:r>
-      <w:r>
-        <w:rPr>
-          <w:sz w:val="26"/>
-          <w:szCs w:val="26"/>
-        </w:rPr>
-        <w:t>&gt;</w:t>
-      </w:r>
-      <w:r>
-        <w:rPr>
-          <w:sz w:val="26"/>
-          <w:szCs w:val="26"/>
-        </w:rPr>
-        <w:t xml:space="preserve"> (list of </w:t>
-      </w:r>
-      <w:r>
-        <w:rPr>
-          <w:sz w:val="26"/>
-          <w:szCs w:val="26"/>
-        </w:rPr>
-        <w:t xml:space="preserve">user’s </w:t>
-      </w:r>
-      <w:r>
-        <w:rPr>
-          <w:sz w:val="26"/>
-          <w:szCs w:val="26"/>
-        </w:rPr>
-        <w:t>own stocks)</w:t>
-      </w:r>
-    </w:p>
-    <w:p>
-      <w:pPr>
-        <w:pStyle w:val="ListParagraph"/>
-        <w:numPr>
-          <w:ilvl w:val="0"/>
-          <w:numId w:val="4"/>
-        </w:numPr>
-        <w:rPr>
-          <w:sz w:val="26"/>
-          <w:szCs w:val="26"/>
-        </w:rPr>
-      </w:pPr>
-      <w:r>
-        <w:rPr>
-          <w:sz w:val="26"/>
-          <w:szCs w:val="26"/>
-        </w:rPr>
-        <w:t>Transactions: List&lt;Trans&gt;</w:t>
-      </w:r>
-    </w:p>
-    <w:p>
-      <w:pPr>
+        <w:ind w:left="1080"/>
         <w:rPr>
           <w:sz w:val="26"/>
           <w:szCs w:val="26"/>
@@ -448,14 +347,7 @@
           <w:sz w:val="26"/>
           <w:szCs w:val="26"/>
         </w:rPr>
-        <w:t>: varchar</w:t>
-      </w:r>
-      <w:r>
-        <w:rPr>
-          <w:sz w:val="26"/>
-          <w:szCs w:val="26"/>
-        </w:rPr>
-        <w:t xml:space="preserve"> (primary key)</w:t>
+        <w:t>: varchar (primary key)</w:t>
       </w:r>
     </w:p>
     <w:p>
@@ -516,21 +408,7 @@
           <w:sz w:val="26"/>
           <w:szCs w:val="26"/>
         </w:rPr>
-        <w:t>Prev</w:t>
-      </w:r>
-      <w:r>
-        <w:rPr>
-          <w:sz w:val="26"/>
-          <w:szCs w:val="26"/>
-        </w:rPr>
-        <w:t>Close</w:t>
-      </w:r>
-      <w:r>
-        <w:rPr>
-          <w:sz w:val="26"/>
-          <w:szCs w:val="26"/>
-        </w:rPr>
-        <w:t>Price</w:t>
+        <w:t>PrevClosePrice</w:t>
       </w:r>
       <w:proofErr w:type="spellEnd"/>
       <w:r>
@@ -567,24 +445,145 @@
           <w:sz w:val="26"/>
           <w:szCs w:val="26"/>
         </w:rPr>
+        <w:t xml:space="preserve">: float (Price – </w:t>
+      </w:r>
+      <w:proofErr w:type="spellStart"/>
+      <w:r>
+        <w:rPr>
+          <w:sz w:val="26"/>
+          <w:szCs w:val="26"/>
+        </w:rPr>
+        <w:t>PrevClosePrice</w:t>
+      </w:r>
+      <w:proofErr w:type="spellEnd"/>
+      <w:r>
+        <w:rPr>
+          <w:sz w:val="26"/>
+          <w:szCs w:val="26"/>
+        </w:rPr>
+        <w:t>)</w:t>
+      </w:r>
+    </w:p>
+    <w:p>
+      <w:pPr>
+        <w:pStyle w:val="ListParagraph"/>
+        <w:numPr>
+          <w:ilvl w:val="0"/>
+          <w:numId w:val="4"/>
+        </w:numPr>
+        <w:rPr>
+          <w:sz w:val="26"/>
+          <w:szCs w:val="26"/>
+        </w:rPr>
+      </w:pPr>
+      <w:proofErr w:type="spellStart"/>
+      <w:r>
+        <w:rPr>
+          <w:sz w:val="26"/>
+          <w:szCs w:val="26"/>
+        </w:rPr>
+        <w:t>PriceChangePercent</w:t>
+      </w:r>
+      <w:proofErr w:type="spellEnd"/>
+      <w:r>
+        <w:rPr>
+          <w:sz w:val="26"/>
+          <w:szCs w:val="26"/>
+        </w:rPr>
         <w:t>: float</w:t>
       </w:r>
-      <w:r>
-        <w:rPr>
-          <w:sz w:val="26"/>
-          <w:szCs w:val="26"/>
-        </w:rPr>
-        <w:t xml:space="preserve"> (Price – </w:t>
-      </w:r>
-      <w:proofErr w:type="spellStart"/>
-      <w:r>
-        <w:rPr>
-          <w:sz w:val="26"/>
-          <w:szCs w:val="26"/>
-        </w:rPr>
-        <w:t>PrevClosePrice</w:t>
-      </w:r>
-      <w:proofErr w:type="spellEnd"/>
+    </w:p>
+    <w:p>
+      <w:pPr>
+        <w:pStyle w:val="ListParagraph"/>
+        <w:ind w:left="1080"/>
+        <w:rPr>
+          <w:sz w:val="26"/>
+          <w:szCs w:val="26"/>
+        </w:rPr>
+      </w:pPr>
+    </w:p>
+    <w:p>
+      <w:pPr>
+        <w:pStyle w:val="ListParagraph"/>
+        <w:ind w:left="1080"/>
+        <w:rPr>
+          <w:sz w:val="26"/>
+          <w:szCs w:val="26"/>
+        </w:rPr>
+      </w:pPr>
+    </w:p>
+    <w:p>
+      <w:pPr>
+        <w:pStyle w:val="ListParagraph"/>
+        <w:numPr>
+          <w:ilvl w:val="0"/>
+          <w:numId w:val="3"/>
+        </w:numPr>
+        <w:rPr>
+          <w:sz w:val="26"/>
+          <w:szCs w:val="26"/>
+        </w:rPr>
+      </w:pPr>
+      <w:r>
+        <w:rPr>
+          <w:sz w:val="26"/>
+          <w:szCs w:val="26"/>
+        </w:rPr>
+        <w:t>Class Transactions:</w:t>
+      </w:r>
+    </w:p>
+    <w:p>
+      <w:pPr>
+        <w:pStyle w:val="ListParagraph"/>
+        <w:numPr>
+          <w:ilvl w:val="0"/>
+          <w:numId w:val="4"/>
+        </w:numPr>
+        <w:rPr>
+          <w:sz w:val="26"/>
+          <w:szCs w:val="26"/>
+        </w:rPr>
+      </w:pPr>
+      <w:r>
+        <w:rPr>
+          <w:b/>
+          <w:sz w:val="26"/>
+          <w:szCs w:val="26"/>
+        </w:rPr>
+        <w:t>ID</w:t>
+      </w:r>
+      <w:r>
+        <w:rPr>
+          <w:sz w:val="26"/>
+          <w:szCs w:val="26"/>
+        </w:rPr>
+        <w:t xml:space="preserve">: </w:t>
+      </w:r>
+      <w:proofErr w:type="spellStart"/>
+      <w:r>
+        <w:rPr>
+          <w:sz w:val="26"/>
+          <w:szCs w:val="26"/>
+        </w:rPr>
+        <w:t>bigint</w:t>
+      </w:r>
+      <w:proofErr w:type="spellEnd"/>
+      <w:r>
+        <w:rPr>
+          <w:sz w:val="26"/>
+          <w:szCs w:val="26"/>
+        </w:rPr>
+        <w:t xml:space="preserve"> (</w:t>
+      </w:r>
+      <w:r>
+        <w:rPr>
+          <w:b/>
+          <w:sz w:val="26"/>
+          <w:szCs w:val="26"/>
+        </w:rPr>
+        <w:t>primary key</w:t>
+      </w:r>
       <w:r>
         <w:rPr>
           <w:sz w:val="26"/>
@@ -605,120 +604,12 @@
           <w:szCs w:val="26"/>
         </w:rPr>
       </w:pPr>
-      <w:proofErr w:type="spellStart"/>
-      <w:r>
-        <w:rPr>
-          <w:sz w:val="26"/>
-          <w:szCs w:val="26"/>
-        </w:rPr>
-        <w:t>PriceChangePercent</w:t>
-      </w:r>
-      <w:proofErr w:type="spellEnd"/>
-      <w:r>
-        <w:rPr>
-          <w:sz w:val="26"/>
-          <w:szCs w:val="26"/>
-        </w:rPr>
-        <w:t>: float</w:t>
-      </w:r>
-    </w:p>
-    <w:p>
-      <w:pPr>
-        <w:pStyle w:val="ListParagraph"/>
-        <w:ind w:left="1080"/>
-        <w:rPr>
-          <w:sz w:val="26"/>
-          <w:szCs w:val="26"/>
-        </w:rPr>
-      </w:pPr>
-    </w:p>
-    <w:p>
-      <w:pPr>
-        <w:pStyle w:val="ListParagraph"/>
-        <w:ind w:left="1080"/>
-        <w:rPr>
-          <w:sz w:val="26"/>
-          <w:szCs w:val="26"/>
-        </w:rPr>
-      </w:pPr>
-    </w:p>
-    <w:p>
-      <w:pPr>
-        <w:pStyle w:val="ListParagraph"/>
-        <w:numPr>
-          <w:ilvl w:val="0"/>
-          <w:numId w:val="3"/>
-        </w:numPr>
-        <w:rPr>
-          <w:sz w:val="26"/>
-          <w:szCs w:val="26"/>
-        </w:rPr>
-      </w:pPr>
-      <w:r>
-        <w:rPr>
-          <w:sz w:val="26"/>
-          <w:szCs w:val="26"/>
-        </w:rPr>
-        <w:t>Class Transactions:</w:t>
-      </w:r>
-    </w:p>
-    <w:p>
-      <w:pPr>
-        <w:pStyle w:val="ListParagraph"/>
-        <w:numPr>
-          <w:ilvl w:val="0"/>
-          <w:numId w:val="4"/>
-        </w:numPr>
-        <w:rPr>
-          <w:sz w:val="26"/>
-          <w:szCs w:val="26"/>
-        </w:rPr>
-      </w:pPr>
-      <w:r>
-        <w:rPr>
-          <w:b/>
-          <w:sz w:val="26"/>
-          <w:szCs w:val="26"/>
-        </w:rPr>
-        <w:t>ID</w:t>
-      </w:r>
-      <w:r>
-        <w:rPr>
-          <w:sz w:val="26"/>
-          <w:szCs w:val="26"/>
-        </w:rPr>
-        <w:t xml:space="preserve">: </w:t>
-      </w:r>
-      <w:proofErr w:type="spellStart"/>
-      <w:r>
-        <w:rPr>
-          <w:sz w:val="26"/>
-          <w:szCs w:val="26"/>
-        </w:rPr>
-        <w:t>bigint</w:t>
-      </w:r>
-      <w:proofErr w:type="spellEnd"/>
-      <w:r>
-        <w:rPr>
-          <w:sz w:val="26"/>
-          <w:szCs w:val="26"/>
-        </w:rPr>
-        <w:t xml:space="preserve"> (</w:t>
-      </w:r>
-      <w:r>
-        <w:rPr>
-          <w:b/>
-          <w:sz w:val="26"/>
-          <w:szCs w:val="26"/>
-        </w:rPr>
-        <w:t>primary key</w:t>
-      </w:r>
-      <w:r>
-        <w:rPr>
-          <w:sz w:val="26"/>
-          <w:szCs w:val="26"/>
-        </w:rPr>
-        <w:t>)</w:t>
+      <w:r>
+        <w:rPr>
+          <w:sz w:val="26"/>
+          <w:szCs w:val="26"/>
+        </w:rPr>
+        <w:t>User: Account</w:t>
       </w:r>
     </w:p>
     <w:p>
@@ -758,41 +649,27 @@
           <w:sz w:val="26"/>
           <w:szCs w:val="26"/>
         </w:rPr>
-        <w:t>Date:</w:t>
-      </w:r>
-      <w:r>
-        <w:rPr>
-          <w:sz w:val="26"/>
-          <w:szCs w:val="26"/>
-        </w:rPr>
-        <w:t xml:space="preserve"> date</w:t>
-      </w:r>
-    </w:p>
-    <w:p>
-      <w:pPr>
-        <w:pStyle w:val="ListParagraph"/>
-        <w:numPr>
-          <w:ilvl w:val="0"/>
-          <w:numId w:val="4"/>
-        </w:numPr>
-        <w:rPr>
-          <w:sz w:val="26"/>
-          <w:szCs w:val="26"/>
-        </w:rPr>
-      </w:pPr>
-      <w:r>
-        <w:rPr>
-          <w:sz w:val="26"/>
-          <w:szCs w:val="26"/>
-        </w:rPr>
-        <w:t>Type:</w:t>
-      </w:r>
-      <w:r>
-        <w:rPr>
-          <w:sz w:val="26"/>
-          <w:szCs w:val="26"/>
-        </w:rPr>
-        <w:t xml:space="preserve"> varchar (Buy/Sell) (0/1: bit)</w:t>
+        <w:t>Date: date</w:t>
+      </w:r>
+    </w:p>
+    <w:p>
+      <w:pPr>
+        <w:pStyle w:val="ListParagraph"/>
+        <w:numPr>
+          <w:ilvl w:val="0"/>
+          <w:numId w:val="4"/>
+        </w:numPr>
+        <w:rPr>
+          <w:sz w:val="26"/>
+          <w:szCs w:val="26"/>
+        </w:rPr>
+      </w:pPr>
+      <w:r>
+        <w:rPr>
+          <w:sz w:val="26"/>
+          <w:szCs w:val="26"/>
+        </w:rPr>
+        <w:t>Type: varchar (Buy/Sell) (0/1: bit)</w:t>
       </w:r>
     </w:p>
     <w:p>
@@ -938,7 +815,6 @@
           <w:sz w:val="26"/>
           <w:szCs w:val="26"/>
         </w:rPr>
-        <w:lastRenderedPageBreak/>
         <w:t>Num</w:t>
       </w:r>
       <w:proofErr w:type="spellEnd"/>
@@ -971,15 +847,7 @@
           <w:sz w:val="26"/>
           <w:szCs w:val="26"/>
         </w:rPr>
-        <w:t>T</w:t>
-      </w:r>
-      <w:r>
-        <w:rPr>
-          <w:b/>
-          <w:sz w:val="26"/>
-          <w:szCs w:val="26"/>
-        </w:rPr>
-        <w:t>ype</w:t>
+        <w:t>Type</w:t>
       </w:r>
       <w:r>
         <w:rPr>
@@ -1006,6 +874,7 @@
           <w:sz w:val="26"/>
           <w:szCs w:val="26"/>
         </w:rPr>
+        <w:lastRenderedPageBreak/>
         <w:t xml:space="preserve">Total =  Price * </w:t>
       </w:r>
       <w:proofErr w:type="spellStart"/>
@@ -1143,15 +1012,7 @@
           <w:sz w:val="26"/>
           <w:szCs w:val="26"/>
         </w:rPr>
-        <w:t xml:space="preserve">) / </w:t>
-      </w:r>
-      <w:r>
-        <w:rPr>
-          <w:b/>
-          <w:sz w:val="26"/>
-          <w:szCs w:val="26"/>
-        </w:rPr>
-        <w:t>∑</w:t>
+        <w:t>) / ∑</w:t>
       </w:r>
       <w:proofErr w:type="spellStart"/>
       <w:r>
@@ -1215,21 +1076,7 @@
           <w:sz w:val="26"/>
           <w:szCs w:val="26"/>
         </w:rPr>
-        <w:t xml:space="preserve">: buy price </w:t>
-      </w:r>
-      <w:r>
-        <w:rPr>
-          <w:sz w:val="26"/>
-          <w:szCs w:val="26"/>
-        </w:rPr>
-        <w:t>on</w:t>
-      </w:r>
-      <w:r>
-        <w:rPr>
-          <w:sz w:val="26"/>
-          <w:szCs w:val="26"/>
-        </w:rPr>
-        <w:t xml:space="preserve"> transaction </w:t>
+        <w:t xml:space="preserve">: buy price on transaction </w:t>
       </w:r>
       <w:proofErr w:type="spellStart"/>
       <w:r>
@@ -1282,21 +1129,7 @@
           <w:sz w:val="26"/>
           <w:szCs w:val="26"/>
         </w:rPr>
-        <w:t xml:space="preserve">: number of stocks purchased </w:t>
-      </w:r>
-      <w:r>
-        <w:rPr>
-          <w:sz w:val="26"/>
-          <w:szCs w:val="26"/>
-        </w:rPr>
-        <w:t>on</w:t>
-      </w:r>
-      <w:r>
-        <w:rPr>
-          <w:sz w:val="26"/>
-          <w:szCs w:val="26"/>
-        </w:rPr>
-        <w:t xml:space="preserve"> transaction </w:t>
+        <w:t xml:space="preserve">: number of stocks purchased on transaction </w:t>
       </w:r>
       <w:proofErr w:type="spellStart"/>
       <w:r>
@@ -1321,17 +1154,8 @@
           <w:sz w:val="26"/>
           <w:szCs w:val="26"/>
         </w:rPr>
-        <w:t>Or update</w:t>
-      </w:r>
-      <w:r>
-        <w:rPr>
-          <w:sz w:val="26"/>
-          <w:szCs w:val="26"/>
-        </w:rPr>
-        <w:t>:</w:t>
-      </w:r>
-      <w:bookmarkStart w:id="0" w:name="_GoBack"/>
-      <w:bookmarkEnd w:id="0"/>
+        <w:t>Or update:</w:t>
+      </w:r>
     </w:p>
     <w:p>
       <w:pPr>
@@ -1438,23 +1262,7 @@
           <w:sz w:val="26"/>
           <w:szCs w:val="26"/>
         </w:rPr>
-        <w:t xml:space="preserve"> </w:t>
-      </w:r>
-      <w:r>
-        <w:rPr>
-          <w:b/>
-          <w:sz w:val="26"/>
-          <w:szCs w:val="26"/>
-        </w:rPr>
-        <w:t>* Price)</w:t>
-      </w:r>
-      <w:r>
-        <w:rPr>
-          <w:b/>
-          <w:sz w:val="26"/>
-          <w:szCs w:val="26"/>
-        </w:rPr>
-        <w:t xml:space="preserve"> / (</w:t>
+        <w:t xml:space="preserve"> * Price) / (</w:t>
       </w:r>
       <w:proofErr w:type="spellStart"/>
       <w:r>
@@ -1745,7 +1553,7 @@
           <w:sz w:val="26"/>
           <w:szCs w:val="26"/>
         </w:rPr>
-        <w:t>WatchList</w:t>
+        <w:t>WatchStock</w:t>
       </w:r>
       <w:proofErr w:type="spellEnd"/>
       <w:r>
@@ -1768,15 +1576,94 @@
           <w:szCs w:val="26"/>
         </w:rPr>
       </w:pPr>
-      <w:proofErr w:type="spellStart"/>
-      <w:r>
-        <w:rPr>
-          <w:sz w:val="26"/>
-          <w:szCs w:val="26"/>
-        </w:rPr>
-        <w:t>AccountID</w:t>
-      </w:r>
-      <w:proofErr w:type="spellEnd"/>
+      <w:r>
+        <w:rPr>
+          <w:sz w:val="26"/>
+          <w:szCs w:val="26"/>
+        </w:rPr>
+        <w:t>Stock: Stock</w:t>
+      </w:r>
+    </w:p>
+    <w:p>
+      <w:pPr>
+        <w:pStyle w:val="ListParagraph"/>
+        <w:numPr>
+          <w:ilvl w:val="0"/>
+          <w:numId w:val="4"/>
+        </w:numPr>
+        <w:rPr>
+          <w:sz w:val="26"/>
+          <w:szCs w:val="26"/>
+        </w:rPr>
+      </w:pPr>
+      <w:r>
+        <w:rPr>
+          <w:sz w:val="26"/>
+          <w:szCs w:val="26"/>
+        </w:rPr>
+        <w:t>User: Account</w:t>
+      </w:r>
+    </w:p>
+    <w:p>
+      <w:pPr>
+        <w:ind w:left="360"/>
+        <w:rPr>
+          <w:sz w:val="26"/>
+          <w:szCs w:val="26"/>
+        </w:rPr>
+      </w:pPr>
+    </w:p>
+    <w:p>
+      <w:pPr>
+        <w:ind w:left="360"/>
+        <w:rPr>
+          <w:sz w:val="26"/>
+          <w:szCs w:val="26"/>
+        </w:rPr>
+      </w:pPr>
+      <w:r>
+        <w:rPr>
+          <w:sz w:val="26"/>
+          <w:szCs w:val="26"/>
+        </w:rPr>
+        <w:t xml:space="preserve">Class </w:t>
+      </w:r>
+      <w:proofErr w:type="spellStart"/>
+      <w:r>
+        <w:rPr>
+          <w:sz w:val="26"/>
+          <w:szCs w:val="26"/>
+        </w:rPr>
+        <w:t>Porfolio</w:t>
+      </w:r>
+      <w:proofErr w:type="spellEnd"/>
+      <w:r>
+        <w:rPr>
+          <w:sz w:val="26"/>
+          <w:szCs w:val="26"/>
+        </w:rPr>
+        <w:t>:</w:t>
+      </w:r>
+    </w:p>
+    <w:p>
+      <w:pPr>
+        <w:pStyle w:val="ListParagraph"/>
+        <w:numPr>
+          <w:ilvl w:val="0"/>
+          <w:numId w:val="4"/>
+        </w:numPr>
+        <w:rPr>
+          <w:sz w:val="26"/>
+          <w:szCs w:val="26"/>
+        </w:rPr>
+      </w:pPr>
+      <w:r>
+        <w:rPr>
+          <w:sz w:val="26"/>
+          <w:szCs w:val="26"/>
+        </w:rPr>
+        <w:t>User</w:t>
+      </w:r>
       <w:r>
         <w:rPr>
           <w:sz w:val="26"/>
@@ -1784,6 +1671,79 @@
         </w:rPr>
         <w:t xml:space="preserve">: </w:t>
       </w:r>
+      <w:r>
+        <w:rPr>
+          <w:sz w:val="26"/>
+          <w:szCs w:val="26"/>
+        </w:rPr>
+        <w:t>Account</w:t>
+      </w:r>
+    </w:p>
+    <w:p>
+      <w:pPr>
+        <w:pStyle w:val="ListParagraph"/>
+        <w:numPr>
+          <w:ilvl w:val="0"/>
+          <w:numId w:val="4"/>
+        </w:numPr>
+        <w:rPr>
+          <w:sz w:val="26"/>
+          <w:szCs w:val="26"/>
+        </w:rPr>
+      </w:pPr>
+      <w:r>
+        <w:rPr>
+          <w:sz w:val="26"/>
+          <w:szCs w:val="26"/>
+        </w:rPr>
+        <w:t>Cost (</w:t>
+      </w:r>
+      <w:proofErr w:type="spellStart"/>
+      <w:r>
+        <w:rPr>
+          <w:b/>
+          <w:sz w:val="26"/>
+          <w:szCs w:val="26"/>
+        </w:rPr>
+        <w:t>AvrBuyPrice</w:t>
+      </w:r>
+      <w:proofErr w:type="spellEnd"/>
+      <w:r>
+        <w:rPr>
+          <w:sz w:val="26"/>
+          <w:szCs w:val="26"/>
+        </w:rPr>
+        <w:t>): float</w:t>
+      </w:r>
+    </w:p>
+    <w:p>
+      <w:pPr>
+        <w:pStyle w:val="ListParagraph"/>
+        <w:numPr>
+          <w:ilvl w:val="0"/>
+          <w:numId w:val="4"/>
+        </w:numPr>
+        <w:rPr>
+          <w:sz w:val="26"/>
+          <w:szCs w:val="26"/>
+        </w:rPr>
+      </w:pPr>
+      <w:proofErr w:type="spellStart"/>
+      <w:r>
+        <w:rPr>
+          <w:sz w:val="26"/>
+          <w:szCs w:val="26"/>
+        </w:rPr>
+        <w:t>Num</w:t>
+      </w:r>
+      <w:proofErr w:type="spellEnd"/>
+      <w:r>
+        <w:rPr>
+          <w:sz w:val="26"/>
+          <w:szCs w:val="26"/>
+        </w:rPr>
+        <w:t xml:space="preserve">: </w:t>
+      </w:r>
       <w:proofErr w:type="spellStart"/>
       <w:r>
         <w:rPr>
@@ -1806,9 +1766,28 @@
           <w:szCs w:val="26"/>
         </w:rPr>
       </w:pPr>
-    </w:p>
-    <w:p>
-      <w:pPr>
+      <w:r>
+        <w:rPr>
+          <w:sz w:val="26"/>
+          <w:szCs w:val="26"/>
+        </w:rPr>
+        <w:t>Stock: Stock</w:t>
+      </w:r>
+    </w:p>
+    <w:p>
+      <w:pPr>
+        <w:pStyle w:val="ListParagraph"/>
+        <w:ind w:left="1080"/>
+        <w:rPr>
+          <w:sz w:val="26"/>
+          <w:szCs w:val="26"/>
+        </w:rPr>
+      </w:pPr>
+    </w:p>
+    <w:p>
+      <w:pPr>
+        <w:pStyle w:val="ListParagraph"/>
+        <w:ind w:left="1080"/>
         <w:rPr>
           <w:sz w:val="26"/>
           <w:szCs w:val="26"/>
@@ -1840,7 +1819,7 @@
           <w:sz w:val="26"/>
           <w:szCs w:val="26"/>
         </w:rPr>
-        <w:t>Porfolio</w:t>
+        <w:t>InsiderTrades</w:t>
       </w:r>
       <w:proofErr w:type="spellEnd"/>
       <w:r>
@@ -1863,21 +1842,12 @@
           <w:szCs w:val="26"/>
         </w:rPr>
       </w:pPr>
-      <w:proofErr w:type="spellStart"/>
-      <w:r>
-        <w:rPr>
-          <w:sz w:val="26"/>
-          <w:szCs w:val="26"/>
-        </w:rPr>
-        <w:t>AccountID</w:t>
-      </w:r>
-      <w:proofErr w:type="spellEnd"/>
-      <w:r>
-        <w:rPr>
-          <w:sz w:val="26"/>
-          <w:szCs w:val="26"/>
-        </w:rPr>
-        <w:t xml:space="preserve">: </w:t>
+      <w:r>
+        <w:rPr>
+          <w:sz w:val="26"/>
+          <w:szCs w:val="26"/>
+        </w:rPr>
+        <w:t xml:space="preserve">ID: </w:t>
       </w:r>
       <w:proofErr w:type="spellStart"/>
       <w:r>
@@ -1888,88 +1858,12 @@
         <w:t>bigint</w:t>
       </w:r>
       <w:proofErr w:type="spellEnd"/>
-    </w:p>
-    <w:p>
-      <w:pPr>
-        <w:pStyle w:val="ListParagraph"/>
-        <w:numPr>
-          <w:ilvl w:val="0"/>
-          <w:numId w:val="4"/>
-        </w:numPr>
-        <w:rPr>
-          <w:sz w:val="26"/>
-          <w:szCs w:val="26"/>
-        </w:rPr>
-      </w:pPr>
-      <w:r>
-        <w:rPr>
-          <w:sz w:val="26"/>
-          <w:szCs w:val="26"/>
-        </w:rPr>
-        <w:t>Cost (</w:t>
-      </w:r>
-      <w:proofErr w:type="spellStart"/>
-      <w:r>
-        <w:rPr>
-          <w:b/>
-          <w:sz w:val="26"/>
-          <w:szCs w:val="26"/>
-        </w:rPr>
-        <w:t>AvrBuyPrice</w:t>
-      </w:r>
-      <w:proofErr w:type="spellEnd"/>
-      <w:r>
-        <w:rPr>
-          <w:sz w:val="26"/>
-          <w:szCs w:val="26"/>
-        </w:rPr>
-        <w:t>): float</w:t>
-      </w:r>
-    </w:p>
-    <w:p>
-      <w:pPr>
-        <w:pStyle w:val="ListParagraph"/>
-        <w:ind w:left="1080"/>
-        <w:rPr>
-          <w:sz w:val="26"/>
-          <w:szCs w:val="26"/>
-        </w:rPr>
-      </w:pPr>
-    </w:p>
-    <w:p>
-      <w:pPr>
-        <w:pStyle w:val="ListParagraph"/>
-        <w:numPr>
-          <w:ilvl w:val="0"/>
-          <w:numId w:val="3"/>
-        </w:numPr>
-        <w:rPr>
-          <w:sz w:val="26"/>
-          <w:szCs w:val="26"/>
-        </w:rPr>
-      </w:pPr>
-      <w:r>
-        <w:rPr>
-          <w:sz w:val="26"/>
-          <w:szCs w:val="26"/>
-        </w:rPr>
-        <w:t xml:space="preserve">Class </w:t>
-      </w:r>
-      <w:proofErr w:type="spellStart"/>
-      <w:r>
-        <w:rPr>
-          <w:sz w:val="26"/>
-          <w:szCs w:val="26"/>
-        </w:rPr>
-        <w:t>InsiderTrades</w:t>
-      </w:r>
-      <w:proofErr w:type="spellEnd"/>
-      <w:r>
-        <w:rPr>
-          <w:sz w:val="26"/>
-          <w:szCs w:val="26"/>
-        </w:rPr>
-        <w:t>:</w:t>
+      <w:r>
+        <w:rPr>
+          <w:sz w:val="26"/>
+          <w:szCs w:val="26"/>
+        </w:rPr>
+        <w:t xml:space="preserve"> (primary key)</w:t>
       </w:r>
     </w:p>
     <w:p>
@@ -2116,6 +2010,7 @@
           <w:sz w:val="26"/>
           <w:szCs w:val="26"/>
         </w:rPr>
+        <w:lastRenderedPageBreak/>
         <w:t>Price: float</w:t>
       </w:r>
     </w:p>
@@ -2136,7 +2031,6 @@
           <w:sz w:val="26"/>
           <w:szCs w:val="26"/>
         </w:rPr>
-        <w:lastRenderedPageBreak/>
         <w:t>Total: float</w:t>
       </w:r>
     </w:p>
@@ -2169,6 +2063,7 @@
       </w:r>
       <w:proofErr w:type="spellEnd"/>
     </w:p>
+    <w:p/>
     <w:sectPr>
       <w:pgSz w:w="12240" w:h="15840"/>
       <w:pgMar w:top="1440" w:right="1440" w:bottom="1440" w:left="1440" w:header="720" w:footer="720" w:gutter="0"/>
@@ -3037,6 +2932,7 @@
   <w:style w:type="paragraph" w:default="1" w:styleId="Normal">
     <w:name w:val="Normal"/>
     <w:qFormat/>
+    <w:rsid w:val="00B65760"/>
   </w:style>
   <w:style w:type="character" w:default="1" w:styleId="DefaultParagraphFont">
     <w:name w:val="Default Paragraph Font"/>

</xml_diff>